<commit_message>
added a reference to this repo instead of tutorials
</commit_message>
<xml_diff>
--- a/Slack slash-command tutorial.docx
+++ b/Slack slash-command tutorial.docx
@@ -18,25 +18,7 @@
           <w:bCs/>
           <w:color w:val="FF0000"/>
         </w:rPr>
-        <w:t xml:space="preserve">This is the tutorial I used to create the slash-command slack bot for our Slack channel. It’s gotten </w:t>
-      </w:r>
-      <w:proofErr w:type="gramStart"/>
-      <w:r>
-        <w:rPr>
-          <w:rFonts w:ascii="Helvetica" w:eastAsia="Times New Roman" w:hAnsi="Helvetica" w:cs="Times New Roman"/>
-          <w:bCs/>
-          <w:color w:val="FF0000"/>
-        </w:rPr>
-        <w:t>pretty old</w:t>
-      </w:r>
-      <w:proofErr w:type="gramEnd"/>
-      <w:r>
-        <w:rPr>
-          <w:rFonts w:ascii="Helvetica" w:eastAsia="Times New Roman" w:hAnsi="Helvetica" w:cs="Times New Roman"/>
-          <w:bCs/>
-          <w:color w:val="FF0000"/>
-        </w:rPr>
-        <w:t xml:space="preserve"> and a few things have moved, so I did my best to correct any mistakes I saw here and clarify things that weren’t immediately apparent to me on my first time through.</w:t>
+        <w:t>This is the tutorial I used to create the slash-command slack bot for our Slack channel. It’s gotten pretty old and a few things have moved, so I did my best to correct any mistakes I saw here and clarify things that weren’t immediately apparent to me on my first time through.</w:t>
       </w:r>
       <w:r>
         <w:rPr>
@@ -107,23 +89,7 @@
           <w:rFonts w:ascii="Helvetica" w:hAnsi="Helvetica" w:cs="Times New Roman"/>
           <w:color w:val="555459"/>
         </w:rPr>
-        <w:t xml:space="preserve">What is the difference between a bot and a slash command? Let's take a </w:t>
-      </w:r>
-      <w:proofErr w:type="gramStart"/>
-      <w:r>
-        <w:rPr>
-          <w:rFonts w:ascii="Helvetica" w:hAnsi="Helvetica" w:cs="Times New Roman"/>
-          <w:color w:val="555459"/>
-        </w:rPr>
-        <w:t>brief moment</w:t>
-      </w:r>
-      <w:proofErr w:type="gramEnd"/>
-      <w:r>
-        <w:rPr>
-          <w:rFonts w:ascii="Helvetica" w:hAnsi="Helvetica" w:cs="Times New Roman"/>
-          <w:color w:val="555459"/>
-        </w:rPr>
-        <w:t xml:space="preserve"> to understand the fundamental differences, and help you decide which you ought to be writing.</w:t>
+        <w:t>What is the difference between a bot and a slash command? Let's take a brief moment to understand the fundamental differences, and help you decide which you ought to be writing.</w:t>
       </w:r>
     </w:p>
     <w:p>
@@ -157,23 +123,7 @@
           <w:rFonts w:ascii="Helvetica" w:hAnsi="Helvetica" w:cs="Times New Roman"/>
           <w:color w:val="555459"/>
         </w:rPr>
-        <w:t xml:space="preserve"> is a program that connects to Slack just like you do: Slack effectively sees bots as users (but not as paid users, fear not!): They have access to the stream of messages that </w:t>
-      </w:r>
-      <w:proofErr w:type="gramStart"/>
-      <w:r>
-        <w:rPr>
-          <w:rFonts w:ascii="Helvetica" w:hAnsi="Helvetica" w:cs="Times New Roman"/>
-          <w:color w:val="555459"/>
-        </w:rPr>
-        <w:t>pass through</w:t>
-      </w:r>
-      <w:proofErr w:type="gramEnd"/>
-      <w:r>
-        <w:rPr>
-          <w:rFonts w:ascii="Helvetica" w:hAnsi="Helvetica" w:cs="Times New Roman"/>
-          <w:color w:val="555459"/>
-        </w:rPr>
-        <w:t xml:space="preserve"> Slack's servers, and they interact with Slack much like you do by reading and posting messages. Bots are great if you need a high degree of interactivity, or you want to be able to process the message stream as a gestalt.</w:t>
+        <w:t> is a program that connects to Slack just like you do: Slack effectively sees bots as users (but not as paid users, fear not!): They have access to the stream of messages that pass through Slack's servers, and they interact with Slack much like you do by reading and posting messages. Bots are great if you need a high degree of interactivity, or you want to be able to process the message stream as a gestalt.</w:t>
       </w:r>
     </w:p>
     <w:p>
@@ -286,21 +236,8 @@
           <w:sz w:val="36"/>
           <w:szCs w:val="36"/>
         </w:rPr>
-        <w:t xml:space="preserve">Slash commands with </w:t>
-      </w:r>
-      <w:proofErr w:type="spellStart"/>
-      <w:r>
-        <w:rPr>
-          <w:rFonts w:ascii="Helvetica" w:eastAsia="Times New Roman" w:hAnsi="Helvetica" w:cs="Times New Roman"/>
-          <w:b/>
-          <w:bCs/>
-          <w:color w:val="555459"/>
-          <w:sz w:val="36"/>
-          <w:szCs w:val="36"/>
-        </w:rPr>
-        <w:t>Botkit</w:t>
-      </w:r>
-      <w:proofErr w:type="spellEnd"/>
+        <w:t>Slash commands with Botkit</w:t>
+      </w:r>
     </w:p>
     <w:p>
       <w:pPr>
@@ -319,7 +256,6 @@
         <w:t>Don't let the name fool you: </w:t>
       </w:r>
       <w:hyperlink r:id="rId8" w:history="1">
-        <w:proofErr w:type="spellStart"/>
         <w:r>
           <w:rPr>
             <w:rFonts w:ascii="Helvetica" w:hAnsi="Helvetica" w:cs="Times New Roman"/>
@@ -328,7 +264,6 @@
           </w:rPr>
           <w:t>Botkit</w:t>
         </w:r>
-        <w:proofErr w:type="spellEnd"/>
       </w:hyperlink>
       <w:r>
         <w:rPr>
@@ -468,23 +403,7 @@
           <w:rFonts w:ascii="Helvetica" w:hAnsi="Helvetica" w:cs="Times New Roman"/>
           <w:color w:val="555459"/>
         </w:rPr>
-        <w:t xml:space="preserve">. This is just the simplest possible slash command project built around one of the </w:t>
-      </w:r>
-      <w:proofErr w:type="spellStart"/>
-      <w:r>
-        <w:rPr>
-          <w:rFonts w:ascii="Helvetica" w:hAnsi="Helvetica" w:cs="Times New Roman"/>
-          <w:color w:val="555459"/>
-        </w:rPr>
-        <w:t>Botkit</w:t>
-      </w:r>
-      <w:proofErr w:type="spellEnd"/>
-      <w:r>
-        <w:rPr>
-          <w:rFonts w:ascii="Helvetica" w:hAnsi="Helvetica" w:cs="Times New Roman"/>
-          <w:color w:val="555459"/>
-        </w:rPr>
-        <w:t xml:space="preserve"> </w:t>
+        <w:t xml:space="preserve">. This is just the simplest possible slash command project built around one of the Botkit </w:t>
       </w:r>
       <w:r>
         <w:rPr>
@@ -535,9 +454,37 @@
         <w:spacing w:before="100" w:beforeAutospacing="1" w:after="100" w:afterAutospacing="1"/>
         <w:rPr>
           <w:rFonts w:ascii="Helvetica" w:hAnsi="Helvetica" w:cs="Times New Roman"/>
-          <w:color w:val="555459"/>
-        </w:rPr>
-      </w:pPr>
+          <w:color w:val="FF0000"/>
+        </w:rPr>
+      </w:pPr>
+      <w:r>
+        <w:rPr>
+          <w:rFonts w:ascii="Helvetica" w:hAnsi="Helvetica" w:cs="Times New Roman"/>
+          <w:color w:val="FF0000"/>
+        </w:rPr>
+        <w:t xml:space="preserve">I have a repo you would probably rather fork, as the repo mentioned above contains code that didn’t run on my local machine. Plus, this one actually echoes whatever you type into the slash command. It can be found here: </w:t>
+      </w:r>
+      <w:hyperlink r:id="rId14" w:history="1">
+        <w:r>
+          <w:rPr>
+            <w:rStyle w:val="Hyperlink"/>
+            <w:rFonts w:ascii="Helvetica" w:hAnsi="Helvetica" w:cs="Times New Roman"/>
+          </w:rPr>
+          <w:t>https://github.com/Immaculato/easy-peasy-slash-command-app.git</w:t>
+        </w:r>
+      </w:hyperlink>
+    </w:p>
+    <w:p>
+      <w:pPr>
+        <w:shd w:val="clear" w:color="auto" w:fill="FFFFFF"/>
+        <w:spacing w:before="100" w:beforeAutospacing="1" w:after="100" w:afterAutospacing="1"/>
+        <w:rPr>
+          <w:rFonts w:ascii="Helvetica" w:hAnsi="Helvetica" w:cs="Times New Roman"/>
+          <w:color w:val="555459"/>
+        </w:rPr>
+      </w:pPr>
+      <w:bookmarkStart w:id="1" w:name="_GoBack"/>
+      <w:bookmarkEnd w:id="1"/>
       <w:r>
         <w:rPr>
           <w:rFonts w:ascii="Helvetica" w:hAnsi="Helvetica" w:cs="Times New Roman"/>
@@ -581,7 +528,6 @@
           <w:bdr w:val="none" w:sz="0" w:space="0" w:color="auto" w:frame="1"/>
         </w:rPr>
       </w:pPr>
-      <w:proofErr w:type="spellStart"/>
       <w:r>
         <w:rPr>
           <w:rFonts w:ascii="Courier New" w:hAnsi="Courier New" w:cs="Courier New"/>
@@ -590,18 +536,7 @@
           <w:szCs w:val="20"/>
           <w:bdr w:val="none" w:sz="0" w:space="0" w:color="auto" w:frame="1"/>
         </w:rPr>
-        <w:t>npm</w:t>
-      </w:r>
-      <w:proofErr w:type="spellEnd"/>
-      <w:r>
-        <w:rPr>
-          <w:rFonts w:ascii="Courier New" w:hAnsi="Courier New" w:cs="Courier New"/>
-          <w:color w:val="333333"/>
-          <w:sz w:val="20"/>
-          <w:szCs w:val="20"/>
-          <w:bdr w:val="none" w:sz="0" w:space="0" w:color="auto" w:frame="1"/>
-        </w:rPr>
-        <w:t xml:space="preserve"> install</w:t>
+        <w:t>npm install</w:t>
       </w:r>
     </w:p>
     <w:p>
@@ -637,8 +572,6 @@
         </w:rPr>
         <w:t>Next, edit the </w:t>
       </w:r>
-      <w:proofErr w:type="spellStart"/>
-      <w:proofErr w:type="gramStart"/>
       <w:r>
         <w:rPr>
           <w:rFonts w:ascii="Courier New" w:hAnsi="Courier New" w:cs="Courier New"/>
@@ -650,8 +583,6 @@
         </w:rPr>
         <w:t>package.json</w:t>
       </w:r>
-      <w:proofErr w:type="spellEnd"/>
-      <w:proofErr w:type="gramEnd"/>
       <w:r>
         <w:rPr>
           <w:rFonts w:ascii="Helvetica" w:hAnsi="Helvetica" w:cs="Times New Roman"/>
@@ -674,8 +605,8 @@
           <w:szCs w:val="27"/>
         </w:rPr>
       </w:pPr>
-      <w:bookmarkStart w:id="1" w:name="exposing_your_app_to_the_outside_world"/>
-      <w:bookmarkEnd w:id="1"/>
+      <w:bookmarkStart w:id="2" w:name="exposing_your_app_to_the_outside_world"/>
+      <w:bookmarkEnd w:id="2"/>
       <w:r>
         <w:rPr>
           <w:rFonts w:ascii="Helvetica" w:eastAsia="Times New Roman" w:hAnsi="Helvetica" w:cs="Times New Roman"/>
@@ -704,25 +635,15 @@
         </w:rPr>
         <w:t>Slash commands can't do anything without some way to invoke them. We need to be able to open a secure HTTP connection to a service running locally on your laptop. There are many tools that will let us open such a window, such as </w:t>
       </w:r>
-      <w:hyperlink r:id="rId14" w:history="1">
+      <w:hyperlink r:id="rId15" w:history="1">
         <w:r>
           <w:rPr>
             <w:rFonts w:ascii="Helvetica" w:hAnsi="Helvetica" w:cs="Times New Roman"/>
             <w:color w:val="007AB8"/>
             <w:u w:val="single"/>
           </w:rPr>
-          <w:t>*</w:t>
+          <w:t>*ngrok</w:t>
         </w:r>
-        <w:proofErr w:type="spellStart"/>
-        <w:r>
-          <w:rPr>
-            <w:rFonts w:ascii="Helvetica" w:hAnsi="Helvetica" w:cs="Times New Roman"/>
-            <w:color w:val="007AB8"/>
-            <w:u w:val="single"/>
-          </w:rPr>
-          <w:t>ngrok</w:t>
-        </w:r>
-        <w:proofErr w:type="spellEnd"/>
       </w:hyperlink>
       <w:r>
         <w:rPr>
@@ -740,8 +661,7 @@
         </w:rPr>
         <w:t>and </w:t>
       </w:r>
-      <w:hyperlink r:id="rId15" w:history="1">
-        <w:proofErr w:type="spellStart"/>
+      <w:hyperlink r:id="rId16" w:history="1">
         <w:r>
           <w:rPr>
             <w:rFonts w:ascii="Helvetica" w:hAnsi="Helvetica" w:cs="Times New Roman"/>
@@ -752,7 +672,6 @@
           </w:rPr>
           <w:t>Pagekite</w:t>
         </w:r>
-        <w:proofErr w:type="spellEnd"/>
       </w:hyperlink>
       <w:r>
         <w:rPr>
@@ -761,19 +680,9 @@
           <w:iCs/>
           <w:color w:val="555459"/>
         </w:rPr>
-        <w:t xml:space="preserve">. But I'm going to </w:t>
-      </w:r>
-      <w:proofErr w:type="spellStart"/>
-      <w:r>
-        <w:rPr>
-          <w:rFonts w:ascii="Helvetica" w:hAnsi="Helvetica" w:cs="Times New Roman"/>
-          <w:i/>
-          <w:iCs/>
-          <w:color w:val="555459"/>
-        </w:rPr>
-        <w:t>use</w:t>
-      </w:r>
-      <w:hyperlink r:id="rId16" w:history="1">
+        <w:t>. But I'm going to use</w:t>
+      </w:r>
+      <w:hyperlink r:id="rId17" w:history="1">
         <w:r>
           <w:rPr>
             <w:rFonts w:ascii="Helvetica" w:hAnsi="Helvetica" w:cs="Times New Roman"/>
@@ -784,7 +693,6 @@
           </w:rPr>
           <w:t>localtunnel</w:t>
         </w:r>
-        <w:proofErr w:type="spellEnd"/>
       </w:hyperlink>
       <w:r>
         <w:rPr>
@@ -793,19 +701,8 @@
           <w:iCs/>
           <w:color w:val="555459"/>
         </w:rPr>
-        <w:t>. Just use *</w:t>
-      </w:r>
-      <w:proofErr w:type="spellStart"/>
-      <w:r>
-        <w:rPr>
-          <w:rFonts w:ascii="Helvetica" w:hAnsi="Helvetica" w:cs="Times New Roman"/>
-          <w:i/>
-          <w:iCs/>
-          <w:color w:val="555459"/>
-        </w:rPr>
-        <w:t>npm</w:t>
-      </w:r>
-      <w:proofErr w:type="spellEnd"/>
+        <w:t>. Just use *npm</w:t>
+      </w:r>
       <w:r>
         <w:rPr>
           <w:rFonts w:ascii="Helvetica" w:hAnsi="Helvetica" w:cs="Times New Roman"/>
@@ -849,7 +746,6 @@
           <w:bdr w:val="none" w:sz="0" w:space="0" w:color="auto" w:frame="1"/>
         </w:rPr>
       </w:pPr>
-      <w:proofErr w:type="spellStart"/>
       <w:r>
         <w:rPr>
           <w:rFonts w:ascii="Courier New" w:hAnsi="Courier New" w:cs="Courier New"/>
@@ -858,63 +754,24 @@
           <w:szCs w:val="20"/>
           <w:bdr w:val="none" w:sz="0" w:space="0" w:color="auto" w:frame="1"/>
         </w:rPr>
-        <w:t>npm</w:t>
-      </w:r>
-      <w:proofErr w:type="spellEnd"/>
-      <w:r>
-        <w:rPr>
-          <w:rFonts w:ascii="Courier New" w:hAnsi="Courier New" w:cs="Courier New"/>
-          <w:color w:val="333333"/>
-          <w:sz w:val="20"/>
-          <w:szCs w:val="20"/>
-          <w:bdr w:val="none" w:sz="0" w:space="0" w:color="auto" w:frame="1"/>
-        </w:rPr>
-        <w:t xml:space="preserve"> install -g </w:t>
-      </w:r>
-      <w:proofErr w:type="spellStart"/>
-      <w:r>
-        <w:rPr>
-          <w:rFonts w:ascii="Courier New" w:hAnsi="Courier New" w:cs="Courier New"/>
-          <w:color w:val="333333"/>
-          <w:sz w:val="20"/>
-          <w:szCs w:val="20"/>
-          <w:bdr w:val="none" w:sz="0" w:space="0" w:color="auto" w:frame="1"/>
-        </w:rPr>
-        <w:t>localtunnel</w:t>
-      </w:r>
-      <w:proofErr w:type="spellEnd"/>
-    </w:p>
-    <w:p>
-      <w:pPr>
-        <w:shd w:val="clear" w:color="auto" w:fill="FFFFFF"/>
-        <w:spacing w:before="100" w:beforeAutospacing="1" w:after="100" w:afterAutospacing="1"/>
-        <w:rPr>
-          <w:rFonts w:ascii="Helvetica" w:hAnsi="Helvetica" w:cs="Times New Roman"/>
-          <w:color w:val="555459"/>
-        </w:rPr>
-      </w:pPr>
-      <w:r>
-        <w:rPr>
-          <w:rFonts w:ascii="Helvetica" w:hAnsi="Helvetica" w:cs="Times New Roman"/>
-          <w:color w:val="555459"/>
-        </w:rPr>
-        <w:t xml:space="preserve">and run </w:t>
-      </w:r>
-      <w:proofErr w:type="spellStart"/>
-      <w:r>
-        <w:rPr>
-          <w:rFonts w:ascii="Helvetica" w:hAnsi="Helvetica" w:cs="Times New Roman"/>
-          <w:color w:val="555459"/>
-        </w:rPr>
-        <w:t>localtunnel</w:t>
-      </w:r>
-      <w:proofErr w:type="spellEnd"/>
-      <w:r>
-        <w:rPr>
-          <w:rFonts w:ascii="Helvetica" w:hAnsi="Helvetica" w:cs="Times New Roman"/>
-          <w:color w:val="555459"/>
-        </w:rPr>
-        <w:t xml:space="preserve"> as such:</w:t>
+        <w:t>npm install -g localtunnel</w:t>
+      </w:r>
+    </w:p>
+    <w:p>
+      <w:pPr>
+        <w:shd w:val="clear" w:color="auto" w:fill="FFFFFF"/>
+        <w:spacing w:before="100" w:beforeAutospacing="1" w:after="100" w:afterAutospacing="1"/>
+        <w:rPr>
+          <w:rFonts w:ascii="Helvetica" w:hAnsi="Helvetica" w:cs="Times New Roman"/>
+          <w:color w:val="555459"/>
+        </w:rPr>
+      </w:pPr>
+      <w:r>
+        <w:rPr>
+          <w:rFonts w:ascii="Helvetica" w:hAnsi="Helvetica" w:cs="Times New Roman"/>
+          <w:color w:val="555459"/>
+        </w:rPr>
+        <w:t>and run localtunnel as such:</w:t>
       </w:r>
     </w:p>
     <w:p>
@@ -952,7 +809,6 @@
           <w:bdr w:val="none" w:sz="0" w:space="0" w:color="auto" w:frame="1"/>
         </w:rPr>
       </w:pPr>
-      <w:proofErr w:type="spellStart"/>
       <w:r>
         <w:rPr>
           <w:rFonts w:ascii="Courier New" w:hAnsi="Courier New" w:cs="Courier New"/>
@@ -961,9 +817,8 @@
           <w:szCs w:val="20"/>
           <w:bdr w:val="none" w:sz="0" w:space="0" w:color="auto" w:frame="1"/>
         </w:rPr>
-        <w:t>lt</w:t>
-      </w:r>
-      <w:proofErr w:type="spellEnd"/>
+        <w:t>lt --port 8765 --subdomain awesome</w:t>
+      </w:r>
       <w:r>
         <w:rPr>
           <w:rFonts w:ascii="Courier New" w:hAnsi="Courier New" w:cs="Courier New"/>
@@ -972,30 +827,8 @@
           <w:szCs w:val="20"/>
           <w:bdr w:val="none" w:sz="0" w:space="0" w:color="auto" w:frame="1"/>
         </w:rPr>
-        <w:t xml:space="preserve"> --port 8765 --subdomain </w:t>
-      </w:r>
-      <w:proofErr w:type="spellStart"/>
-      <w:r>
-        <w:rPr>
-          <w:rFonts w:ascii="Courier New" w:hAnsi="Courier New" w:cs="Courier New"/>
-          <w:color w:val="333333"/>
-          <w:sz w:val="20"/>
-          <w:szCs w:val="20"/>
-          <w:bdr w:val="none" w:sz="0" w:space="0" w:color="auto" w:frame="1"/>
-        </w:rPr>
-        <w:t>awesome</w:t>
-      </w:r>
-      <w:r>
-        <w:rPr>
-          <w:rFonts w:ascii="Courier New" w:hAnsi="Courier New" w:cs="Courier New"/>
-          <w:color w:val="333333"/>
-          <w:sz w:val="20"/>
-          <w:szCs w:val="20"/>
-          <w:bdr w:val="none" w:sz="0" w:space="0" w:color="auto" w:frame="1"/>
-        </w:rPr>
         <w:t>slashcommand</w:t>
       </w:r>
-      <w:proofErr w:type="spellEnd"/>
     </w:p>
     <w:p>
       <w:pPr>
@@ -1060,7 +893,7 @@
         </w:rPr>
         <w:t>Once your slash command is running on local port 8765, it will be accessible at </w:t>
       </w:r>
-      <w:hyperlink r:id="rId17" w:history="1">
+      <w:hyperlink r:id="rId18" w:history="1">
         <w:r>
           <w:rPr>
             <w:rFonts w:ascii="Helvetica" w:hAnsi="Helvetica" w:cs="Times New Roman"/>
@@ -1077,7 +910,6 @@
         </w:rPr>
         <w:t>, but your slash command will only be available for testing </w:t>
       </w:r>
-      <w:proofErr w:type="gramStart"/>
       <w:r>
         <w:rPr>
           <w:rFonts w:ascii="Helvetica" w:hAnsi="Helvetica" w:cs="Times New Roman"/>
@@ -1092,17 +924,8 @@
           <w:rFonts w:ascii="Helvetica" w:hAnsi="Helvetica" w:cs="Times New Roman"/>
           <w:color w:val="555459"/>
         </w:rPr>
-        <w:t> once</w:t>
-      </w:r>
-      <w:proofErr w:type="gramEnd"/>
-      <w:r>
-        <w:rPr>
-          <w:rFonts w:ascii="Helvetica" w:hAnsi="Helvetica" w:cs="Times New Roman"/>
-          <w:color w:val="555459"/>
-        </w:rPr>
-        <w:t xml:space="preserve"> it is installed on Slack. (You might consider changing </w:t>
-      </w:r>
-      <w:proofErr w:type="spellStart"/>
+        <w:t> once it is installed on Slack. (You might consider changing </w:t>
+      </w:r>
       <w:r>
         <w:rPr>
           <w:rFonts w:ascii="Courier New" w:hAnsi="Courier New" w:cs="Courier New"/>
@@ -1125,7 +948,6 @@
         </w:rPr>
         <w:t>slashcommand</w:t>
       </w:r>
-      <w:proofErr w:type="spellEnd"/>
       <w:r>
         <w:rPr>
           <w:rFonts w:ascii="Helvetica" w:hAnsi="Helvetica" w:cs="Times New Roman"/>
@@ -1148,8 +970,8 @@
           <w:szCs w:val="27"/>
         </w:rPr>
       </w:pPr>
-      <w:bookmarkStart w:id="2" w:name="pass_the_good_word_to_slack"/>
-      <w:bookmarkEnd w:id="2"/>
+      <w:bookmarkStart w:id="3" w:name="pass_the_good_word_to_slack"/>
+      <w:bookmarkEnd w:id="3"/>
       <w:r>
         <w:rPr>
           <w:rFonts w:ascii="Helvetica" w:eastAsia="Times New Roman" w:hAnsi="Helvetica" w:cs="Times New Roman"/>
@@ -1178,7 +1000,7 @@
         </w:rPr>
         <w:t>Now we need to let Slack know that your slash command exists. Couldn't be easier. Go to </w:t>
       </w:r>
-      <w:hyperlink r:id="rId18" w:history="1">
+      <w:hyperlink r:id="rId19" w:history="1">
         <w:r>
           <w:rPr>
             <w:rFonts w:ascii="Helvetica" w:hAnsi="Helvetica" w:cs="Times New Roman"/>
@@ -1193,23 +1015,7 @@
           <w:rFonts w:ascii="Helvetica" w:hAnsi="Helvetica" w:cs="Times New Roman"/>
           <w:color w:val="555459"/>
         </w:rPr>
-        <w:t xml:space="preserve"> and fill out the form. Don't worry too much about the support URLs. But do be clear on the redirect URL. Look to the </w:t>
-      </w:r>
-      <w:proofErr w:type="spellStart"/>
-      <w:r>
-        <w:rPr>
-          <w:rFonts w:ascii="Helvetica" w:hAnsi="Helvetica" w:cs="Times New Roman"/>
-          <w:color w:val="555459"/>
-        </w:rPr>
-        <w:t>localtunnel</w:t>
-      </w:r>
-      <w:proofErr w:type="spellEnd"/>
-      <w:r>
-        <w:rPr>
-          <w:rFonts w:ascii="Helvetica" w:hAnsi="Helvetica" w:cs="Times New Roman"/>
-          <w:color w:val="555459"/>
-        </w:rPr>
-        <w:t xml:space="preserve"> output: The redirect URL will be</w:t>
+        <w:t> and fill out the form. Don't worry too much about the support URLs. But do be clear on the redirect URL. Look to the localtunnel output: The redirect URL will be</w:t>
       </w:r>
     </w:p>
     <w:p>
@@ -1325,23 +1131,7 @@
           <w:rFonts w:ascii="Helvetica" w:hAnsi="Helvetica" w:cs="Times New Roman"/>
           <w:color w:val="FF0000"/>
         </w:rPr>
-        <w:t xml:space="preserve">. After clicking the tab, scroll down to “Add OAuth Redirect URLs” and add this </w:t>
-      </w:r>
-      <w:proofErr w:type="spellStart"/>
-      <w:r>
-        <w:rPr>
-          <w:rFonts w:ascii="Helvetica" w:hAnsi="Helvetica" w:cs="Times New Roman"/>
-          <w:color w:val="FF0000"/>
-        </w:rPr>
-        <w:t>url</w:t>
-      </w:r>
-      <w:proofErr w:type="spellEnd"/>
-      <w:r>
-        <w:rPr>
-          <w:rFonts w:ascii="Helvetica" w:hAnsi="Helvetica" w:cs="Times New Roman"/>
-          <w:color w:val="FF0000"/>
-        </w:rPr>
-        <w:t xml:space="preserve"> there.</w:t>
+        <w:t>. After clicking the tab, scroll down to “Add OAuth Redirect URLs” and add this url there.</w:t>
       </w:r>
     </w:p>
     <w:p>
@@ -1394,7 +1184,7 @@
                     </pic:cNvPicPr>
                   </pic:nvPicPr>
                   <pic:blipFill>
-                    <a:blip r:embed="rId19">
+                    <a:blip r:embed="rId20">
                       <a:extLst>
                         <a:ext uri="{28A0092B-C50C-407E-A947-70E740481C1C}">
                           <a14:useLocalDpi xmlns:a14="http://schemas.microsoft.com/office/drawing/2010/main" val="0"/>
@@ -1440,23 +1230,7 @@
           <w:rFonts w:ascii="Helvetica" w:hAnsi="Helvetica" w:cs="Times New Roman"/>
           <w:color w:val="555459"/>
         </w:rPr>
-        <w:t xml:space="preserve">Click on "Create new command". You'll now be asked to fill in the details for your command. </w:t>
-      </w:r>
-      <w:proofErr w:type="gramStart"/>
-      <w:r>
-        <w:rPr>
-          <w:rFonts w:ascii="Helvetica" w:hAnsi="Helvetica" w:cs="Times New Roman"/>
-          <w:color w:val="555459"/>
-        </w:rPr>
-        <w:t>So</w:t>
-      </w:r>
-      <w:proofErr w:type="gramEnd"/>
-      <w:r>
-        <w:rPr>
-          <w:rFonts w:ascii="Helvetica" w:hAnsi="Helvetica" w:cs="Times New Roman"/>
-          <w:color w:val="555459"/>
-        </w:rPr>
-        <w:t xml:space="preserve"> that the command will work with the demo code, fill it out as such:</w:t>
+        <w:t>Click on "Create new command". You'll now be asked to fill in the details for your command. So that the command will work with the demo code, fill it out as such:</w:t>
       </w:r>
     </w:p>
     <w:p>
@@ -1492,7 +1266,7 @@
                     </pic:cNvPicPr>
                   </pic:nvPicPr>
                   <pic:blipFill>
-                    <a:blip r:embed="rId20">
+                    <a:blip r:embed="rId21">
                       <a:extLst>
                         <a:ext uri="{28A0092B-C50C-407E-A947-70E740481C1C}">
                           <a14:useLocalDpi xmlns:a14="http://schemas.microsoft.com/office/drawing/2010/main" val="0"/>
@@ -1629,39 +1403,7 @@
           <w:rFonts w:ascii="Helvetica" w:hAnsi="Helvetica" w:cs="Times New Roman"/>
           <w:color w:val="555459"/>
         </w:rPr>
-        <w:t> </w:t>
-      </w:r>
-      <w:proofErr w:type="spellStart"/>
-      <w:r>
-        <w:rPr>
-          <w:rFonts w:ascii="Helvetica" w:hAnsi="Helvetica" w:cs="Times New Roman"/>
-          <w:color w:val="555459"/>
-        </w:rPr>
-        <w:t>Botkit</w:t>
-      </w:r>
-      <w:proofErr w:type="spellEnd"/>
-      <w:r>
-        <w:rPr>
-          <w:rFonts w:ascii="Helvetica" w:hAnsi="Helvetica" w:cs="Times New Roman"/>
-          <w:color w:val="555459"/>
-        </w:rPr>
-        <w:t xml:space="preserve">-based slash command — </w:t>
-      </w:r>
-      <w:proofErr w:type="spellStart"/>
-      <w:r>
-        <w:rPr>
-          <w:rFonts w:ascii="Helvetica" w:hAnsi="Helvetica" w:cs="Times New Roman"/>
-          <w:color w:val="555459"/>
-        </w:rPr>
-        <w:t>Botkit</w:t>
-      </w:r>
-      <w:proofErr w:type="spellEnd"/>
-      <w:r>
-        <w:rPr>
-          <w:rFonts w:ascii="Helvetica" w:hAnsi="Helvetica" w:cs="Times New Roman"/>
-          <w:color w:val="555459"/>
-        </w:rPr>
-        <w:t xml:space="preserve"> is prewired to expect </w:t>
+        <w:t> Botkit-based slash command — Botkit is prewired to expect </w:t>
       </w:r>
       <w:r>
         <w:rPr>
@@ -1694,39 +1436,7 @@
           <w:rFonts w:ascii="Helvetica" w:hAnsi="Helvetica" w:cs="Times New Roman"/>
           <w:color w:val="555459"/>
         </w:rPr>
-        <w:t xml:space="preserve">(A common </w:t>
-      </w:r>
-      <w:proofErr w:type="spellStart"/>
-      <w:r>
-        <w:rPr>
-          <w:rFonts w:ascii="Helvetica" w:hAnsi="Helvetica" w:cs="Times New Roman"/>
-          <w:color w:val="555459"/>
-        </w:rPr>
-        <w:t>gotcha</w:t>
-      </w:r>
-      <w:proofErr w:type="spellEnd"/>
-      <w:r>
-        <w:rPr>
-          <w:rFonts w:ascii="Helvetica" w:hAnsi="Helvetica" w:cs="Times New Roman"/>
-          <w:color w:val="555459"/>
-        </w:rPr>
-        <w:t xml:space="preserve"> at this point is having a URL that is not secure: Either it doesn't use HTTPS, or the security of the HTTPS connection can't be verified. If you are using </w:t>
-      </w:r>
-      <w:proofErr w:type="spellStart"/>
-      <w:r>
-        <w:rPr>
-          <w:rFonts w:ascii="Helvetica" w:hAnsi="Helvetica" w:cs="Times New Roman"/>
-          <w:color w:val="555459"/>
-        </w:rPr>
-        <w:t>localtunnel</w:t>
-      </w:r>
-      <w:proofErr w:type="spellEnd"/>
-      <w:r>
-        <w:rPr>
-          <w:rFonts w:ascii="Helvetica" w:hAnsi="Helvetica" w:cs="Times New Roman"/>
-          <w:color w:val="555459"/>
-        </w:rPr>
-        <w:t xml:space="preserve"> as advised above, this shouldn't be an issue. But once you deploy your slash command, you should be certain that your hosting service provides a valid HTTPS connection — but we can worry about this in a later tutorial.)</w:t>
+        <w:t>(A common gotcha at this point is having a URL that is not secure: Either it doesn't use HTTPS, or the security of the HTTPS connection can't be verified. If you are using localtunnel as advised above, this shouldn't be an issue. But once you deploy your slash command, you should be certain that your hosting service provides a valid HTTPS connection — but we can worry about this in a later tutorial.)</w:t>
       </w:r>
     </w:p>
     <w:p>
@@ -1779,7 +1489,7 @@
                     </pic:cNvPicPr>
                   </pic:nvPicPr>
                   <pic:blipFill>
-                    <a:blip r:embed="rId21">
+                    <a:blip r:embed="rId22">
                       <a:extLst>
                         <a:ext uri="{28A0092B-C50C-407E-A947-70E740481C1C}">
                           <a14:useLocalDpi xmlns:a14="http://schemas.microsoft.com/office/drawing/2010/main" val="0"/>
@@ -1827,7 +1537,6 @@
         </w:rPr>
         <w:t>Once we've hit "Save", Slack will issue us a Verification Token. This is super important, as it is a secret handshake that Slack shares with us so we know that a given slash command was </w:t>
       </w:r>
-      <w:proofErr w:type="gramStart"/>
       <w:r>
         <w:rPr>
           <w:rFonts w:ascii="Helvetica" w:hAnsi="Helvetica" w:cs="Times New Roman"/>
@@ -1842,15 +1551,7 @@
           <w:rFonts w:ascii="Helvetica" w:hAnsi="Helvetica" w:cs="Times New Roman"/>
           <w:color w:val="555459"/>
         </w:rPr>
-        <w:t> issued</w:t>
-      </w:r>
-      <w:proofErr w:type="gramEnd"/>
-      <w:r>
-        <w:rPr>
-          <w:rFonts w:ascii="Helvetica" w:hAnsi="Helvetica" w:cs="Times New Roman"/>
-          <w:color w:val="555459"/>
-        </w:rPr>
-        <w:t xml:space="preserve"> by Slack, and not by some imposter. Keep it safe, keep it secret — and make sure your slash command knows about it and is checking it. Slack issues one token per app, so if you have multiple slash commands, they will all use the same verification token.</w:t>
+        <w:t> issued by Slack, and not by some imposter. Keep it safe, keep it secret — and make sure your slash command knows about it and is checking it. Slack issues one token per app, so if you have multiple slash commands, they will all use the same verification token.</w:t>
       </w:r>
     </w:p>
     <w:p>
@@ -1903,7 +1604,7 @@
                     </pic:cNvPicPr>
                   </pic:nvPicPr>
                   <pic:blipFill>
-                    <a:blip r:embed="rId22">
+                    <a:blip r:embed="rId23">
                       <a:extLst>
                         <a:ext uri="{28A0092B-C50C-407E-A947-70E740481C1C}">
                           <a14:useLocalDpi xmlns:a14="http://schemas.microsoft.com/office/drawing/2010/main" val="0"/>
@@ -1949,8 +1650,8 @@
           <w:szCs w:val="36"/>
         </w:rPr>
       </w:pPr>
-      <w:bookmarkStart w:id="3" w:name="running_your_slash_command"/>
-      <w:bookmarkEnd w:id="3"/>
+      <w:bookmarkStart w:id="4" w:name="running_your_slash_command"/>
+      <w:bookmarkEnd w:id="4"/>
       <w:r>
         <w:rPr>
           <w:rFonts w:ascii="Helvetica" w:eastAsia="Times New Roman" w:hAnsi="Helvetica" w:cs="Times New Roman"/>
@@ -1977,23 +1678,7 @@
           <w:rFonts w:ascii="Helvetica" w:hAnsi="Helvetica" w:cs="Times New Roman"/>
           <w:color w:val="555459"/>
         </w:rPr>
-        <w:t xml:space="preserve">We've got Slack all set up — now to look at the code, and make a slash command worthy of the name. The template code is </w:t>
-      </w:r>
-      <w:proofErr w:type="gramStart"/>
-      <w:r>
-        <w:rPr>
-          <w:rFonts w:ascii="Helvetica" w:hAnsi="Helvetica" w:cs="Times New Roman"/>
-          <w:color w:val="555459"/>
-        </w:rPr>
-        <w:t>pretty contrived</w:t>
-      </w:r>
-      <w:proofErr w:type="gramEnd"/>
-      <w:r>
-        <w:rPr>
-          <w:rFonts w:ascii="Helvetica" w:hAnsi="Helvetica" w:cs="Times New Roman"/>
-          <w:color w:val="555459"/>
-        </w:rPr>
-        <w:t>, but provides all the basic tools you'll need to make a slash command work.</w:t>
+        <w:t>We've got Slack all set up — now to look at the code, and make a slash command worthy of the name. The template code is pretty contrived, but provides all the basic tools you'll need to make a slash command work.</w:t>
       </w:r>
     </w:p>
     <w:p>
@@ -2010,8 +1695,8 @@
           <w:szCs w:val="27"/>
         </w:rPr>
       </w:pPr>
-      <w:bookmarkStart w:id="4" w:name="running_it_locally"/>
-      <w:bookmarkEnd w:id="4"/>
+      <w:bookmarkStart w:id="5" w:name="running_it_locally"/>
+      <w:bookmarkEnd w:id="5"/>
       <w:r>
         <w:rPr>
           <w:rFonts w:ascii="Helvetica" w:eastAsia="Times New Roman" w:hAnsi="Helvetica" w:cs="Times New Roman"/>
@@ -2038,23 +1723,7 @@
           <w:rFonts w:ascii="Helvetica" w:hAnsi="Helvetica" w:cs="Times New Roman"/>
           <w:color w:val="555459"/>
         </w:rPr>
-        <w:t xml:space="preserve">Now, the time has come to run your bot. From the </w:t>
-      </w:r>
-      <w:proofErr w:type="gramStart"/>
-      <w:r>
-        <w:rPr>
-          <w:rFonts w:ascii="Helvetica" w:hAnsi="Helvetica" w:cs="Times New Roman"/>
-          <w:color w:val="555459"/>
-        </w:rPr>
-        <w:t>directory</w:t>
-      </w:r>
-      <w:proofErr w:type="gramEnd"/>
-      <w:r>
-        <w:rPr>
-          <w:rFonts w:ascii="Helvetica" w:hAnsi="Helvetica" w:cs="Times New Roman"/>
-          <w:color w:val="555459"/>
-        </w:rPr>
-        <w:t xml:space="preserve"> your bot is installed in, simply run</w:t>
+        <w:t>Now, the time has come to run your bot. From the directory your bot is installed in, simply run</w:t>
       </w:r>
     </w:p>
     <w:p>
@@ -2100,73 +1769,7 @@
           <w:szCs w:val="20"/>
           <w:bdr w:val="none" w:sz="0" w:space="0" w:color="auto" w:frame="1"/>
         </w:rPr>
-        <w:t>CLIENT_ID=</w:t>
-      </w:r>
-      <w:proofErr w:type="spellStart"/>
-      <w:r>
-        <w:rPr>
-          <w:rFonts w:ascii="Courier New" w:hAnsi="Courier New" w:cs="Courier New"/>
-          <w:color w:val="333333"/>
-          <w:sz w:val="20"/>
-          <w:szCs w:val="20"/>
-          <w:bdr w:val="none" w:sz="0" w:space="0" w:color="auto" w:frame="1"/>
-        </w:rPr>
-        <w:t>xxx.yyy</w:t>
-      </w:r>
-      <w:proofErr w:type="spellEnd"/>
-      <w:r>
-        <w:rPr>
-          <w:rFonts w:ascii="Courier New" w:hAnsi="Courier New" w:cs="Courier New"/>
-          <w:color w:val="333333"/>
-          <w:sz w:val="20"/>
-          <w:szCs w:val="20"/>
-          <w:bdr w:val="none" w:sz="0" w:space="0" w:color="auto" w:frame="1"/>
-        </w:rPr>
-        <w:t xml:space="preserve"> CLIENT_SECRET=</w:t>
-      </w:r>
-      <w:proofErr w:type="spellStart"/>
-      <w:r>
-        <w:rPr>
-          <w:rFonts w:ascii="Courier New" w:hAnsi="Courier New" w:cs="Courier New"/>
-          <w:color w:val="333333"/>
-          <w:sz w:val="20"/>
-          <w:szCs w:val="20"/>
-          <w:bdr w:val="none" w:sz="0" w:space="0" w:color="auto" w:frame="1"/>
-        </w:rPr>
-        <w:t>abc</w:t>
-      </w:r>
-      <w:proofErr w:type="spellEnd"/>
-      <w:r>
-        <w:rPr>
-          <w:rFonts w:ascii="Courier New" w:hAnsi="Courier New" w:cs="Courier New"/>
-          <w:color w:val="333333"/>
-          <w:sz w:val="20"/>
-          <w:szCs w:val="20"/>
-          <w:bdr w:val="none" w:sz="0" w:space="0" w:color="auto" w:frame="1"/>
-        </w:rPr>
-        <w:t xml:space="preserve"> VERIFICATION_TOKEN=123 PORT=8765 </w:t>
-      </w:r>
-      <w:proofErr w:type="spellStart"/>
-      <w:r>
-        <w:rPr>
-          <w:rFonts w:ascii="Courier New" w:hAnsi="Courier New" w:cs="Courier New"/>
-          <w:color w:val="333333"/>
-          <w:sz w:val="20"/>
-          <w:szCs w:val="20"/>
-          <w:bdr w:val="none" w:sz="0" w:space="0" w:color="auto" w:frame="1"/>
-        </w:rPr>
-        <w:t>npm</w:t>
-      </w:r>
-      <w:proofErr w:type="spellEnd"/>
-      <w:r>
-        <w:rPr>
-          <w:rFonts w:ascii="Courier New" w:hAnsi="Courier New" w:cs="Courier New"/>
-          <w:color w:val="333333"/>
-          <w:sz w:val="20"/>
-          <w:szCs w:val="20"/>
-          <w:bdr w:val="none" w:sz="0" w:space="0" w:color="auto" w:frame="1"/>
-        </w:rPr>
-        <w:t xml:space="preserve"> start</w:t>
+        <w:t>CLIENT_ID=xxx.yyy CLIENT_SECRET=abc VERIFICATION_TOKEN=123 PORT=8765 npm start</w:t>
       </w:r>
     </w:p>
     <w:p>
@@ -2201,25 +1804,7 @@
           <w:b/>
           <w:color w:val="FF0000"/>
         </w:rPr>
-        <w:t xml:space="preserve"> You should run this command </w:t>
-      </w:r>
-      <w:proofErr w:type="gramStart"/>
-      <w:r>
-        <w:rPr>
-          <w:rFonts w:ascii="Helvetica" w:hAnsi="Helvetica" w:cs="Times New Roman"/>
-          <w:b/>
-          <w:color w:val="FF0000"/>
-        </w:rPr>
-        <w:t>at the same time that</w:t>
-      </w:r>
-      <w:proofErr w:type="gramEnd"/>
-      <w:r>
-        <w:rPr>
-          <w:rFonts w:ascii="Helvetica" w:hAnsi="Helvetica" w:cs="Times New Roman"/>
-          <w:b/>
-          <w:color w:val="FF0000"/>
-        </w:rPr>
-        <w:t xml:space="preserve"> you are hosting the app (See just under ‘Exposing your app to the outside world’ if you think you may not be hosting the app).</w:t>
+        <w:t xml:space="preserve"> You should run this command at the same time that you are hosting the app (See just under ‘Exposing your app to the outside world’ if you think you may not be hosting the app).</w:t>
       </w:r>
     </w:p>
     <w:p>
@@ -2248,7 +1833,7 @@
         </w:rPr>
         <w:t>And then visit </w:t>
       </w:r>
-      <w:hyperlink r:id="rId23" w:history="1">
+      <w:hyperlink r:id="rId24" w:history="1">
         <w:r>
           <w:rPr>
             <w:rFonts w:ascii="Helvetica" w:hAnsi="Helvetica" w:cs="Times New Roman"/>
@@ -2280,23 +1865,7 @@
           <w:rFonts w:ascii="Helvetica" w:hAnsi="Helvetica" w:cs="Times New Roman"/>
           <w:color w:val="FF0000"/>
         </w:rPr>
-        <w:t xml:space="preserve">If you are successful, a blank page with the word ‘Success!’ will be returned from this </w:t>
-      </w:r>
-      <w:proofErr w:type="spellStart"/>
-      <w:r>
-        <w:rPr>
-          <w:rFonts w:ascii="Helvetica" w:hAnsi="Helvetica" w:cs="Times New Roman"/>
-          <w:color w:val="FF0000"/>
-        </w:rPr>
-        <w:t>url</w:t>
-      </w:r>
-      <w:proofErr w:type="spellEnd"/>
-      <w:r>
-        <w:rPr>
-          <w:rFonts w:ascii="Helvetica" w:hAnsi="Helvetica" w:cs="Times New Roman"/>
-          <w:color w:val="FF0000"/>
-        </w:rPr>
-        <w:t>, meaning that your slash command and app have been installed on your team’s page, and your copy of the app is configured to expect your team.</w:t>
+        <w:t>If you are successful, a blank page with the word ‘Success!’ will be returned from this url, meaning that your slash command and app have been installed on your team’s page, and your copy of the app is configured to expect your team.</w:t>
       </w:r>
     </w:p>
     <w:p>
@@ -2316,10 +1885,7 @@
         <w:t>Don't forget to restart the slash command when you make changes to the source code!</w:t>
       </w:r>
     </w:p>
-    <w:p>
-      <w:bookmarkStart w:id="5" w:name="_GoBack"/>
-      <w:bookmarkEnd w:id="5"/>
-    </w:p>
+    <w:p/>
     <w:sectPr>
       <w:pgSz w:w="12240" w:h="15840"/>
       <w:pgMar w:top="1440" w:right="1440" w:bottom="1440" w:left="1440" w:header="720" w:footer="720" w:gutter="0"/>

</xml_diff>